<commit_message>
Final updates to code and report
</commit_message>
<xml_diff>
--- a/SVM.docx
+++ b/SVM.docx
@@ -15,7 +15,6 @@
           <w:docPartUnique/>
         </w:docPartObj>
       </w:sdtPr>
-      <w:sdtEndPr/>
       <w:sdtContent>
         <w:p>
           <w:pPr>
@@ -112,7 +111,6 @@
                                   <w:dataBinding w:prefixMappings="xmlns:ns0='http://schemas.openxmlformats.org/officeDocument/2006/extended-properties' " w:xpath="/ns0:Properties[1]/ns0:Company[1]" w:storeItemID="{6668398D-A668-4E3E-A5EB-62B293D839F1}"/>
                                   <w:text/>
                                 </w:sdtPr>
-                                <w:sdtEndPr/>
                                 <w:sdtContent>
                                   <w:p>
                                     <w:pPr>
@@ -181,7 +179,6 @@
                                     <w:dataBinding w:prefixMappings="xmlns:ns0='http://schemas.microsoft.com/office/2006/coverPageProps' " w:xpath="/ns0:CoverPageProperties[1]/ns0:CompanyAddress[1]" w:storeItemID="{55AF091B-3C7A-41E3-B477-F2FDAA23CFDA}"/>
                                     <w:text w:multiLine="1"/>
                                   </w:sdtPr>
-                                  <w:sdtEndPr/>
                                   <w:sdtContent>
                                     <w:proofErr w:type="spellStart"/>
                                     <w:r>
@@ -285,7 +282,6 @@
                             <w:dataBinding w:prefixMappings="xmlns:ns0='http://schemas.openxmlformats.org/officeDocument/2006/extended-properties' " w:xpath="/ns0:Properties[1]/ns0:Company[1]" w:storeItemID="{6668398D-A668-4E3E-A5EB-62B293D839F1}"/>
                             <w:text/>
                           </w:sdtPr>
-                          <w:sdtEndPr/>
                           <w:sdtContent>
                             <w:p>
                               <w:pPr>
@@ -354,7 +350,6 @@
                               <w:dataBinding w:prefixMappings="xmlns:ns0='http://schemas.microsoft.com/office/2006/coverPageProps' " w:xpath="/ns0:CoverPageProperties[1]/ns0:CompanyAddress[1]" w:storeItemID="{55AF091B-3C7A-41E3-B477-F2FDAA23CFDA}"/>
                               <w:text w:multiLine="1"/>
                             </w:sdtPr>
-                            <w:sdtEndPr/>
                             <w:sdtContent>
                               <w:proofErr w:type="spellStart"/>
                               <w:r>
@@ -493,7 +488,6 @@
                                     <w:dataBinding w:prefixMappings="xmlns:ns0='http://purl.org/dc/elements/1.1/' xmlns:ns1='http://schemas.openxmlformats.org/package/2006/metadata/core-properties' " w:xpath="/ns1:coreProperties[1]/ns0:title[1]" w:storeItemID="{6C3C8BC8-F283-45AE-878A-BAB7291924A1}"/>
                                     <w:text/>
                                   </w:sdtPr>
-                                  <w:sdtEndPr/>
                                   <w:sdtContent>
                                     <w:r>
                                       <w:rPr>
@@ -538,7 +532,6 @@
                                       <w:calendar w:val="gregorian"/>
                                     </w:date>
                                   </w:sdtPr>
-                                  <w:sdtEndPr/>
                                   <w:sdtContent>
                                     <w:r>
                                       <w:t>2019</w:t>
@@ -592,7 +585,6 @@
                               <w:dataBinding w:prefixMappings="xmlns:ns0='http://purl.org/dc/elements/1.1/' xmlns:ns1='http://schemas.openxmlformats.org/package/2006/metadata/core-properties' " w:xpath="/ns1:coreProperties[1]/ns0:title[1]" w:storeItemID="{6C3C8BC8-F283-45AE-878A-BAB7291924A1}"/>
                               <w:text/>
                             </w:sdtPr>
-                            <w:sdtEndPr/>
                             <w:sdtContent>
                               <w:r>
                                 <w:rPr>
@@ -637,7 +629,6 @@
                                 <w:calendar w:val="gregorian"/>
                               </w:date>
                             </w:sdtPr>
-                            <w:sdtEndPr/>
                             <w:sdtContent>
                               <w:r>
                                 <w:t>2019</w:t>
@@ -2145,10 +2136,7 @@
         <w:jc w:val="both"/>
       </w:pPr>
       <w:r>
-        <w:t xml:space="preserve">To obtain an algorithm that is to be trusted, various tests are used in order to maximize the test’s accuracy. </w:t>
-      </w:r>
-      <w:r>
-        <w:t>The tests were realised using a patient-by-patient basis, a 10-fold stratified test as well as a 96-fold stratified test (simulating a patient-by-patient test).</w:t>
+        <w:t>To obtain an algorithm that is to be trusted, various tests are used in order to maximize the test’s accuracy. The tests were realised using a patient-by-patient basis, a 10-fold stratified test as well as a 96-fold stratified test (simulating a patient-by-patient test).</w:t>
       </w:r>
     </w:p>
     <w:p>
@@ -2156,13 +2144,7 @@
         <w:jc w:val="both"/>
       </w:pPr>
       <w:r>
-        <w:t xml:space="preserve">Various kernels (linear, 2-poly, 3-poly) and </w:t>
-      </w:r>
-      <w:r>
-        <w:t xml:space="preserve">SVM </w:t>
-      </w:r>
-      <w:r>
-        <w:t>parameters were extensively tested and graphed, in order to find the optimal implementation for the classification.</w:t>
+        <w:t>Various kernels (linear, 2-poly, 3-poly) and SVM parameters were extensively tested and graphed, in order to find the optimal implementation for the classification.</w:t>
       </w:r>
     </w:p>
     <w:p>
@@ -2170,25 +2152,7 @@
         <w:jc w:val="both"/>
       </w:pPr>
       <w:r>
-        <w:t>Particular attention was given to the fact that in disease diagnosing</w:t>
-      </w:r>
-      <w:r>
-        <w:t xml:space="preserve"> sensitivity is the extent to which actual positives are not overlooked</w:t>
-      </w:r>
-      <w:r>
-        <w:t xml:space="preserve">. In this case, what is needed is </w:t>
-      </w:r>
-      <w:r>
-        <w:t>a highly sensitive test</w:t>
-      </w:r>
-      <w:r>
-        <w:t xml:space="preserve"> that</w:t>
-      </w:r>
-      <w:r>
-        <w:t xml:space="preserve"> rarely overlooks an actual positive (for example, showing "nothing bad" despite something bad existing)</w:t>
-      </w:r>
-      <w:r>
-        <w:t>.</w:t>
+        <w:t>Particular attention was given to the fact that in disease diagnosing sensitivity is the extent to which actual positives are not overlooked. In this case, what is needed is a highly sensitive test that rarely overlooks an actual positive (for example, showing "nothing bad" despite something bad existing).</w:t>
       </w:r>
     </w:p>
     <w:p/>
@@ -2354,17 +2318,51 @@
         </w:rPr>
         <w:t>[</w:t>
       </w:r>
-      <w:hyperlink r:id="rId12" w:history="1">
-        <w:r>
-          <w:rPr>
-            <w:rStyle w:val="Hyperlink"/>
-            <w:rFonts w:eastAsia="Times New Roman"/>
-            <w:color w:val="954F72"/>
-            <w:lang w:val="en-BE"/>
-          </w:rPr>
-          <w:t>1</w:t>
-        </w:r>
-      </w:hyperlink>
+      <w:r>
+        <w:rPr>
+          <w:rStyle w:val="Hyperlink"/>
+          <w:rFonts w:eastAsia="Times New Roman"/>
+          <w:color w:val="954F72"/>
+          <w:lang w:val="en-BE"/>
+        </w:rPr>
+        <w:fldChar w:fldCharType="begin"/>
+      </w:r>
+      <w:r>
+        <w:rPr>
+          <w:rStyle w:val="Hyperlink"/>
+          <w:rFonts w:eastAsia="Times New Roman"/>
+          <w:color w:val="954F72"/>
+          <w:lang w:val="en-BE"/>
+        </w:rPr>
+        <w:instrText xml:space="preserve"> HYPERLINK "https://www.researchgate.net/publication/7979354_A_Study_on_Several_Machine-Learning_Methods_for_Classification_of_Malignant_and_Benign_Clustered_Microcalcifications" </w:instrText>
+      </w:r>
+      <w:r>
+        <w:rPr>
+          <w:rStyle w:val="Hyperlink"/>
+          <w:rFonts w:eastAsia="Times New Roman"/>
+          <w:color w:val="954F72"/>
+          <w:lang w:val="en-BE"/>
+        </w:rPr>
+        <w:fldChar w:fldCharType="separate"/>
+      </w:r>
+      <w:r>
+        <w:rPr>
+          <w:rStyle w:val="Hyperlink"/>
+          <w:rFonts w:eastAsia="Times New Roman"/>
+          <w:color w:val="954F72"/>
+          <w:lang w:val="en-BE"/>
+        </w:rPr>
+        <w:t>1</w:t>
+      </w:r>
+      <w:r>
+        <w:rPr>
+          <w:rStyle w:val="Hyperlink"/>
+          <w:rFonts w:eastAsia="Times New Roman"/>
+          <w:color w:val="954F72"/>
+          <w:lang w:val="en-BE"/>
+        </w:rPr>
+        <w:fldChar w:fldCharType="end"/>
+      </w:r>
       <w:r>
         <w:rPr>
           <w:rFonts w:eastAsia="Times New Roman"/>
@@ -2477,103 +2475,46 @@
           <w:rFonts w:eastAsia="Times New Roman"/>
           <w:lang w:val="en-BE"/>
         </w:rPr>
-        <w:t xml:space="preserve">For the project, Python and </w:t>
-      </w:r>
-      <w:proofErr w:type="spellStart"/>
+        <w:t xml:space="preserve">For the project, Python and scikit-learn </w:t>
+      </w:r>
+      <w:r>
+        <w:rPr>
+          <w:rFonts w:eastAsia="Times New Roman"/>
+        </w:rPr>
+        <w:t>are the main tools</w:t>
+      </w:r>
       <w:r>
         <w:rPr>
           <w:rFonts w:eastAsia="Times New Roman"/>
           <w:lang w:val="en-BE"/>
         </w:rPr>
-        <w:t>scikit</w:t>
-      </w:r>
-      <w:proofErr w:type="spellEnd"/>
+        <w:t xml:space="preserve"> used</w:t>
+      </w:r>
+      <w:r>
+        <w:rPr>
+          <w:rFonts w:eastAsia="Times New Roman"/>
+        </w:rPr>
+        <w:t xml:space="preserve"> for the implementation. The module</w:t>
+      </w:r>
       <w:r>
         <w:rPr>
           <w:rFonts w:eastAsia="Times New Roman"/>
           <w:lang w:val="en-BE"/>
         </w:rPr>
-        <w:t xml:space="preserve">-learn </w:t>
+        <w:t xml:space="preserve"> wraps both liblinear and libsvm</w:t>
       </w:r>
       <w:r>
         <w:rPr>
           <w:rFonts w:eastAsia="Times New Roman"/>
         </w:rPr>
-        <w:t>are the main tools</w:t>
+        <w:t>,</w:t>
       </w:r>
       <w:r>
         <w:rPr>
           <w:rFonts w:eastAsia="Times New Roman"/>
           <w:lang w:val="en-BE"/>
         </w:rPr>
-        <w:t xml:space="preserve"> used</w:t>
-      </w:r>
-      <w:r>
-        <w:rPr>
-          <w:rFonts w:eastAsia="Times New Roman"/>
-        </w:rPr>
-        <w:t xml:space="preserve"> for the implementation. The module</w:t>
-      </w:r>
-      <w:r>
-        <w:rPr>
-          <w:rFonts w:eastAsia="Times New Roman"/>
-          <w:lang w:val="en-BE"/>
-        </w:rPr>
-        <w:t xml:space="preserve"> wraps both </w:t>
-      </w:r>
-      <w:proofErr w:type="spellStart"/>
-      <w:r>
-        <w:rPr>
-          <w:rFonts w:eastAsia="Times New Roman"/>
-          <w:lang w:val="en-BE"/>
-        </w:rPr>
-        <w:t>liblinear</w:t>
-      </w:r>
-      <w:proofErr w:type="spellEnd"/>
-      <w:r>
-        <w:rPr>
-          <w:rFonts w:eastAsia="Times New Roman"/>
-          <w:lang w:val="en-BE"/>
-        </w:rPr>
-        <w:t xml:space="preserve"> and </w:t>
-      </w:r>
-      <w:proofErr w:type="spellStart"/>
-      <w:r>
-        <w:rPr>
-          <w:rFonts w:eastAsia="Times New Roman"/>
-          <w:lang w:val="en-BE"/>
-        </w:rPr>
-        <w:t>libsvm</w:t>
-      </w:r>
-      <w:proofErr w:type="spellEnd"/>
-      <w:r>
-        <w:rPr>
-          <w:rFonts w:eastAsia="Times New Roman"/>
-        </w:rPr>
-        <w:t>,</w:t>
-      </w:r>
-      <w:r>
-        <w:rPr>
-          <w:rFonts w:eastAsia="Times New Roman"/>
-          <w:lang w:val="en-BE"/>
-        </w:rPr>
-        <w:t xml:space="preserve"> which are regarded as the best tools for </w:t>
-      </w:r>
-      <w:proofErr w:type="spellStart"/>
-      <w:r>
-        <w:rPr>
-          <w:rFonts w:eastAsia="Times New Roman"/>
-          <w:lang w:val="en-BE"/>
-        </w:rPr>
-        <w:t>SVMs</w:t>
-      </w:r>
-      <w:proofErr w:type="spellEnd"/>
-      <w:r>
-        <w:rPr>
-          <w:rFonts w:eastAsia="Times New Roman"/>
-          <w:lang w:val="en-BE"/>
-        </w:rPr>
-        <w:t xml:space="preserve"> currently available for the language, and it optimizes memory allocations with the wrappings. It is one of the better libraries in terms of performance. It is also open-source and considered well-documented.</w:t>
+        <w:t xml:space="preserve"> which are regarded as the best tools for SVMs currently available for the language, and it optimizes memory allocations with the wrappings. It is one of the better libraries in terms of performance. It is also open-source and considered well-documented.</w:t>
       </w:r>
     </w:p>
     <w:p>
@@ -2694,7 +2635,25 @@
         <w:rPr>
           <w:rFonts w:eastAsia="Times New Roman"/>
         </w:rPr>
-        <w:t>Plot the SVM decision boundaries in a 2D plane using PCA feature extraction, but results are disappointing since there is no good way of projecting the data on a 2D plane using only the most important feature</w:t>
+        <w:t xml:space="preserve">Plot the SVM decision boundaries in a 2D plane using PCA feature extraction, but results are disappointing since there is no good way of projecting the data on a 2D plane using only the </w:t>
+      </w:r>
+      <w:r>
+        <w:rPr>
+          <w:rFonts w:eastAsia="Times New Roman"/>
+        </w:rPr>
+        <w:t xml:space="preserve">2 </w:t>
+      </w:r>
+      <w:r>
+        <w:rPr>
+          <w:rFonts w:eastAsia="Times New Roman"/>
+        </w:rPr>
+        <w:t>most important feature</w:t>
+      </w:r>
+      <w:r>
+        <w:rPr>
+          <w:rFonts w:eastAsia="Times New Roman"/>
+        </w:rPr>
+        <w:t>s when others are important as well.</w:t>
       </w:r>
     </w:p>
     <w:p>
@@ -2744,13 +2703,7 @@
         <w:rPr>
           <w:rFonts w:eastAsia="Times New Roman"/>
         </w:rPr>
-        <w:t xml:space="preserve">on a K-fold stratified test of the training data </w:t>
-      </w:r>
-      <w:r>
-        <w:rPr>
-          <w:rFonts w:eastAsia="Times New Roman"/>
-        </w:rPr>
-        <w:t>with a varying error-compensation parameter and number of folds</w:t>
+        <w:t>on a K-fold stratified test of the training data with a varying error-compensation parameter and number of folds</w:t>
       </w:r>
     </w:p>
     <w:p>
@@ -2878,25 +2831,7 @@
         <w:rPr>
           <w:lang w:eastAsia="en-BE"/>
         </w:rPr>
-        <w:t xml:space="preserve">manually adjusted categories based on </w:t>
-      </w:r>
-      <w:r>
-        <w:rPr>
-          <w:lang w:eastAsia="en-BE"/>
-        </w:rPr>
-        <w:t xml:space="preserve">various tests and </w:t>
-      </w:r>
-      <w:r>
-        <w:rPr>
-          <w:lang w:eastAsia="en-BE"/>
-        </w:rPr>
-        <w:t>the 96-fold ROC results</w:t>
-      </w:r>
-      <w:r>
-        <w:rPr>
-          <w:lang w:eastAsia="en-BE"/>
-        </w:rPr>
-        <w:t>:</w:t>
+        <w:t>manually adjusted categories based on various tests and the 96-fold ROC results:</w:t>
       </w:r>
     </w:p>
     <w:p>
@@ -3201,6 +3136,74 @@
           <w:rFonts w:eastAsia="Times New Roman"/>
         </w:rPr>
         <w:t>To help with the decision, the program graphs every microcalcification to show their distribution and where they stand in terms of “benign level” and “malignant level”.</w:t>
+      </w:r>
+      <w:r>
+        <w:rPr>
+          <w:rFonts w:eastAsia="Times New Roman"/>
+        </w:rPr>
+        <w:t xml:space="preserve"> </w:t>
+      </w:r>
+    </w:p>
+    <w:p>
+      <w:pPr>
+        <w:pStyle w:val="Heading2"/>
+        <w:rPr>
+          <w:lang w:eastAsia="en-BE"/>
+        </w:rPr>
+      </w:pPr>
+      <w:r>
+        <w:rPr>
+          <w:lang w:eastAsia="en-BE"/>
+        </w:rPr>
+        <w:t>Harder cases</w:t>
+      </w:r>
+    </w:p>
+    <w:p>
+      <w:pPr>
+        <w:jc w:val="both"/>
+        <w:rPr>
+          <w:rFonts w:eastAsia="Times New Roman"/>
+        </w:rPr>
+      </w:pPr>
+      <w:r>
+        <w:rPr>
+          <w:rFonts w:eastAsia="Times New Roman"/>
+        </w:rPr>
+        <w:t xml:space="preserve">There is a possibility that some microcalcifications present cancerous characteristics while others from the same patient appear benign. In that case, even if the case is a difficult one for the machine (when the diagnosis is inconclusive), looking at the distribution </w:t>
+      </w:r>
+      <w:r>
+        <w:rPr>
+          <w:rFonts w:eastAsia="Times New Roman"/>
+        </w:rPr>
+        <w:t xml:space="preserve">can push towards one decision or another. </w:t>
+      </w:r>
+    </w:p>
+    <w:p>
+      <w:pPr>
+        <w:jc w:val="both"/>
+        <w:rPr>
+          <w:rFonts w:eastAsia="Times New Roman"/>
+        </w:rPr>
+      </w:pPr>
+      <w:r>
+        <w:rPr>
+          <w:rFonts w:eastAsia="Times New Roman"/>
+        </w:rPr>
+        <w:t>The program recommends a biopsy in case of an inconclusive diagnosis because even though the probability mean is close to 0.5, having many micros predicted as cancerous is perhaps indicative of a cancer in its early stages, which hasn’t spread enough to affect all microcalcifications analyzed.</w:t>
+      </w:r>
+    </w:p>
+    <w:p>
+      <w:pPr>
+        <w:jc w:val="both"/>
+        <w:rPr>
+          <w:rFonts w:eastAsia="Times New Roman"/>
+        </w:rPr>
+      </w:pPr>
+      <w:r>
+        <w:rPr>
+          <w:rFonts w:eastAsia="Times New Roman"/>
+        </w:rPr>
+        <w:t xml:space="preserve">On the other hand, if very few gray dots are presented, it is wise not to jump to conclusions and scare the patient. Some of the cases that give an inconclusive diagnosis are due to the very low number of microcalcifications: one cannot have a high-quality diagnosis with 2 or 3 microcalcifications. </w:t>
       </w:r>
     </w:p>
     <w:p>
@@ -3338,7 +3341,7 @@
                     </pic:cNvPicPr>
                   </pic:nvPicPr>
                   <pic:blipFill>
-                    <a:blip r:embed="rId13"/>
+                    <a:blip r:embed="rId12"/>
                     <a:stretch>
                       <a:fillRect/>
                     </a:stretch>
@@ -3393,37 +3396,7 @@
         <w:rPr>
           <w:lang w:eastAsia="en-BE"/>
         </w:rPr>
-        <w:t xml:space="preserve">Fig. </w:t>
-      </w:r>
-      <w:r>
-        <w:rPr>
-          <w:lang w:eastAsia="en-BE"/>
-        </w:rPr>
-        <w:t>1</w:t>
-      </w:r>
-      <w:r>
-        <w:rPr>
-          <w:lang w:eastAsia="en-BE"/>
-        </w:rPr>
-        <w:t xml:space="preserve"> </w:t>
-      </w:r>
-      <w:r>
-        <w:rPr>
-          <w:lang w:eastAsia="en-BE"/>
-        </w:rPr>
-        <w:t>–</w:t>
-      </w:r>
-      <w:r>
-        <w:rPr>
-          <w:lang w:eastAsia="en-BE"/>
-        </w:rPr>
-        <w:t xml:space="preserve"> </w:t>
-      </w:r>
-      <w:r>
-        <w:rPr>
-          <w:lang w:eastAsia="en-BE"/>
-        </w:rPr>
-        <w:t>Patient predictions, microcalcifications and diagnosis</w:t>
+        <w:t>Fig. 1 – Patient predictions, microcalcifications and diagnosis</w:t>
       </w:r>
     </w:p>
     <w:p>
@@ -3472,7 +3445,24 @@
     </w:p>
     <w:p>
       <w:pPr>
+        <w:pStyle w:val="Heading3"/>
+        <w:rPr>
+          <w:lang w:eastAsia="en-BE"/>
+        </w:rPr>
+      </w:pPr>
+      <w:r>
+        <w:rPr>
+          <w:lang w:eastAsia="en-BE"/>
+        </w:rPr>
+        <w:t>Overview</w:t>
+      </w:r>
+    </w:p>
+    <w:p>
+      <w:pPr>
         <w:jc w:val="both"/>
+        <w:rPr>
+          <w:lang w:eastAsia="en-BE"/>
+        </w:rPr>
       </w:pPr>
       <w:r>
         <w:rPr>
@@ -3499,10 +3489,16 @@
         <w:t xml:space="preserve"> discarded after evaluation. </w:t>
       </w:r>
       <w:r>
+        <w:rPr>
+          <w:lang w:eastAsia="en-BE"/>
+        </w:rPr>
+        <w:t xml:space="preserve"> </w:t>
+      </w:r>
+      <w:r>
         <w:t>The procedure has a single parameter called k that refers to the number of groups that a given data sample is to be split into.</w:t>
       </w:r>
       <w:r>
-        <w:t xml:space="preserve"> This whole process evaluates the capacity of the model to predict unknown data and is one of the most reliable mechanisms for testing its robustness.</w:t>
+        <w:t xml:space="preserve"> </w:t>
       </w:r>
     </w:p>
     <w:p>
@@ -3649,14 +3645,65 @@
     </w:p>
     <w:p>
       <w:pPr>
-        <w:jc w:val="both"/>
-        <w:rPr>
-          <w:lang w:eastAsia="en-BE"/>
-        </w:rPr>
-      </w:pPr>
+        <w:pStyle w:val="Heading3"/>
+        <w:rPr>
+          <w:lang w:eastAsia="en-BE"/>
+        </w:rPr>
+      </w:pPr>
+      <w:r>
+        <w:rPr>
+          <w:lang w:eastAsia="en-BE"/>
+        </w:rPr>
+        <w:t>Group K-fold test</w:t>
+      </w:r>
     </w:p>
     <w:p>
       <w:pPr>
+        <w:rPr>
+          <w:lang w:eastAsia="en-BE"/>
+        </w:rPr>
+      </w:pPr>
+      <w:r>
+        <w:rPr>
+          <w:lang w:eastAsia="en-BE"/>
+        </w:rPr>
+        <w:t xml:space="preserve">For the tests realised here, the group K-fold variation of the K-fold test was used, so as to not have different samples from the same patient in both the training and testing data sets. This </w:t>
+      </w:r>
+      <w:r>
+        <w:rPr>
+          <w:lang w:eastAsia="en-BE"/>
+        </w:rPr>
+        <w:t>way, the</w:t>
+      </w:r>
+      <w:r>
+        <w:rPr>
+          <w:lang w:eastAsia="en-BE"/>
+        </w:rPr>
+        <w:t xml:space="preserve"> test is more robust in testing whether the classifier works well not only for micros it has never seen, but also for patients that it has never seen</w:t>
+      </w:r>
+      <w:r>
+        <w:rPr>
+          <w:lang w:eastAsia="en-BE"/>
+        </w:rPr>
+        <w:t>. It is, of course, stratified as well.</w:t>
+      </w:r>
+    </w:p>
+    <w:p>
+      <w:pPr>
+        <w:pStyle w:val="Heading3"/>
+        <w:rPr>
+          <w:lang w:eastAsia="en-BE"/>
+        </w:rPr>
+      </w:pPr>
+      <w:r>
+        <w:rPr>
+          <w:lang w:eastAsia="en-BE"/>
+        </w:rPr>
+        <w:t>Test results</w:t>
+      </w:r>
+    </w:p>
+    <w:p>
+      <w:pPr>
         <w:jc w:val="both"/>
         <w:rPr>
           <w:lang w:eastAsia="en-BE"/>
@@ -3666,7 +3713,37 @@
         <w:rPr>
           <w:lang w:eastAsia="en-BE"/>
         </w:rPr>
-        <w:t>To read them, read the y-axis as the accuracy of the prediction, meaning the number of microcalcifications predicted as the correct class, and the x-axis as the fold for which the accuracy was tested. The --- orange line is the accuracy mean.</w:t>
+        <w:t>To read them, read the y-axis as the accuracy of the prediction, meaning the number of microcalcifications predicted as the correct class, and the x-axis as the fold for which the accuracy was tested. The</w:t>
+      </w:r>
+      <w:r>
+        <w:rPr>
+          <w:color w:val="DC9E1F" w:themeColor="background2"/>
+          <w:lang w:eastAsia="en-BE"/>
+        </w:rPr>
+        <w:t xml:space="preserve"> </w:t>
+      </w:r>
+      <w:r>
+        <w:rPr>
+          <w:b/>
+          <w:color w:val="DC9E1F" w:themeColor="background2"/>
+          <w:sz w:val="24"/>
+          <w:szCs w:val="24"/>
+          <w:lang w:eastAsia="en-BE"/>
+        </w:rPr>
+        <w:t>---</w:t>
+      </w:r>
+      <w:r>
+        <w:rPr>
+          <w:color w:val="DC9E1F" w:themeColor="background2"/>
+          <w:lang w:eastAsia="en-BE"/>
+        </w:rPr>
+        <w:t xml:space="preserve"> </w:t>
+      </w:r>
+      <w:r>
+        <w:rPr>
+          <w:lang w:eastAsia="en-BE"/>
+        </w:rPr>
+        <w:t>orange line is the accuracy mean.</w:t>
       </w:r>
     </w:p>
     <w:p>
@@ -3699,7 +3776,7 @@
                     </pic:cNvPicPr>
                   </pic:nvPicPr>
                   <pic:blipFill>
-                    <a:blip r:embed="rId14">
+                    <a:blip r:embed="rId13">
                       <a:extLst>
                         <a:ext uri="{28A0092B-C50C-407E-A947-70E740481C1C}">
                           <a14:useLocalDpi xmlns:a14="http://schemas.microsoft.com/office/drawing/2010/main" val="0"/>
@@ -3753,7 +3830,7 @@
                     </pic:cNvPicPr>
                   </pic:nvPicPr>
                   <pic:blipFill>
-                    <a:blip r:embed="rId15">
+                    <a:blip r:embed="rId14">
                       <a:extLst>
                         <a:ext uri="{28A0092B-C50C-407E-A947-70E740481C1C}">
                           <a14:useLocalDpi xmlns:a14="http://schemas.microsoft.com/office/drawing/2010/main" val="0"/>
@@ -3865,7 +3942,7 @@
                     </pic:cNvPicPr>
                   </pic:nvPicPr>
                   <pic:blipFill>
-                    <a:blip r:embed="rId16">
+                    <a:blip r:embed="rId15">
                       <a:extLst>
                         <a:ext uri="{28A0092B-C50C-407E-A947-70E740481C1C}">
                           <a14:useLocalDpi xmlns:a14="http://schemas.microsoft.com/office/drawing/2010/main" val="0"/>
@@ -3919,7 +3996,7 @@
                     </pic:cNvPicPr>
                   </pic:nvPicPr>
                   <pic:blipFill>
-                    <a:blip r:embed="rId17">
+                    <a:blip r:embed="rId16">
                       <a:extLst>
                         <a:ext uri="{28A0092B-C50C-407E-A947-70E740481C1C}">
                           <a14:useLocalDpi xmlns:a14="http://schemas.microsoft.com/office/drawing/2010/main" val="0"/>
@@ -4061,7 +4138,7 @@
                     </pic:cNvPicPr>
                   </pic:nvPicPr>
                   <pic:blipFill>
-                    <a:blip r:embed="rId18">
+                    <a:blip r:embed="rId17">
                       <a:extLst>
                         <a:ext uri="{28A0092B-C50C-407E-A947-70E740481C1C}">
                           <a14:useLocalDpi xmlns:a14="http://schemas.microsoft.com/office/drawing/2010/main" val="0"/>
@@ -4115,7 +4192,7 @@
                     </pic:cNvPicPr>
                   </pic:nvPicPr>
                   <pic:blipFill>
-                    <a:blip r:embed="rId19"/>
+                    <a:blip r:embed="rId18"/>
                     <a:stretch>
                       <a:fillRect/>
                     </a:stretch>
@@ -4198,6 +4275,81 @@
     </w:p>
     <w:p>
       <w:pPr>
+        <w:pStyle w:val="Heading3"/>
+        <w:rPr>
+          <w:lang w:eastAsia="en-BE"/>
+        </w:rPr>
+      </w:pPr>
+      <w:r>
+        <w:rPr>
+          <w:lang w:eastAsia="en-BE"/>
+        </w:rPr>
+        <w:t>Test</w:t>
+      </w:r>
+      <w:r>
+        <w:rPr>
+          <w:lang w:eastAsia="en-BE"/>
+        </w:rPr>
+        <w:t>ed parameters</w:t>
+      </w:r>
+    </w:p>
+    <w:p>
+      <w:pPr>
+        <w:jc w:val="both"/>
+        <w:rPr>
+          <w:lang w:eastAsia="en-BE"/>
+        </w:rPr>
+      </w:pPr>
+      <w:r>
+        <w:rPr>
+          <w:lang w:eastAsia="en-BE"/>
+        </w:rPr>
+        <w:t>In total, the tested values for C were [1, 4000] by steps of 100, and then taking the test’s maxima and testing all values by steps of 10 until the best result is obtained.</w:t>
+      </w:r>
+    </w:p>
+    <w:p>
+      <w:pPr>
+        <w:jc w:val="both"/>
+        <w:rPr>
+          <w:lang w:eastAsia="en-BE"/>
+        </w:rPr>
+      </w:pPr>
+      <w:r>
+        <w:rPr>
+          <w:lang w:eastAsia="en-BE"/>
+        </w:rPr>
+        <w:t>Different independent term values were tested (coef0), but no significant change was noted, so it is left with its default value (0).</w:t>
+      </w:r>
+    </w:p>
+    <w:p>
+      <w:pPr>
+        <w:jc w:val="both"/>
+        <w:rPr>
+          <w:lang w:eastAsia="en-BE"/>
+        </w:rPr>
+      </w:pPr>
+      <w:r>
+        <w:rPr>
+          <w:lang w:eastAsia="en-BE"/>
+        </w:rPr>
+        <w:t xml:space="preserve">Gamma value was tested as scaling and </w:t>
+      </w:r>
+      <w:r>
+        <w:rPr>
+          <w:lang w:eastAsia="en-BE"/>
+        </w:rPr>
+        <w:t>automatic, and</w:t>
+      </w:r>
+      <w:r>
+        <w:rPr>
+          <w:lang w:eastAsia="en-BE"/>
+        </w:rPr>
+        <w:t xml:space="preserve"> gave slightly worse results as scaling for K-fold tests, while getting worse results for healthy patients and better results for difficult cases in the case of per-patient tests.</w:t>
+      </w:r>
+    </w:p>
+    <w:p>
+      <w:pPr>
+        <w:jc w:val="both"/>
         <w:rPr>
           <w:rFonts w:asciiTheme="majorHAnsi" w:eastAsiaTheme="majorEastAsia" w:hAnsiTheme="majorHAnsi" w:cstheme="majorBidi"/>
           <w:caps/>
@@ -4217,7 +4369,31 @@
         <w:rPr>
           <w:lang w:eastAsia="en-BE"/>
         </w:rPr>
-        <w:t>2-poly tests have the highest success ratio, and it is why those are the parameters used for the predictions.</w:t>
+        <w:t xml:space="preserve">2-poly tests have the highest </w:t>
+      </w:r>
+      <w:r>
+        <w:rPr>
+          <w:lang w:eastAsia="en-BE"/>
+        </w:rPr>
+        <w:t>accuracy</w:t>
+      </w:r>
+      <w:r>
+        <w:rPr>
+          <w:lang w:eastAsia="en-BE"/>
+        </w:rPr>
+        <w:t xml:space="preserve"> ratio</w:t>
+      </w:r>
+      <w:r>
+        <w:rPr>
+          <w:lang w:eastAsia="en-BE"/>
+        </w:rPr>
+        <w:t xml:space="preserve"> (slightly lower than linear, but better in per-patient tests and a lot faster)</w:t>
+      </w:r>
+      <w:r>
+        <w:rPr>
+          <w:lang w:eastAsia="en-BE"/>
+        </w:rPr>
+        <w:t>, and it is why those are the parameters used for the predictions.</w:t>
       </w:r>
     </w:p>
     <w:p>
@@ -4247,91 +4423,16 @@
     <w:p>
       <w:pPr>
         <w:pStyle w:val="NoSpacing"/>
-        <w:rPr>
-          <w:lang w:eastAsia="en-BE"/>
-        </w:rPr>
-      </w:pPr>
+      </w:pPr>
+      <w:bookmarkStart w:id="14" w:name="_Toc8653489"/>
     </w:p>
     <w:p>
       <w:pPr>
-        <w:pStyle w:val="NoSpacing"/>
-        <w:rPr>
-          <w:lang w:eastAsia="en-BE"/>
-        </w:rPr>
-      </w:pPr>
-    </w:p>
-    <w:p>
-      <w:pPr>
-        <w:pStyle w:val="NoSpacing"/>
-        <w:rPr>
-          <w:lang w:eastAsia="en-BE"/>
-        </w:rPr>
-      </w:pPr>
-    </w:p>
-    <w:p>
-      <w:pPr>
-        <w:pStyle w:val="NoSpacing"/>
-        <w:rPr>
-          <w:lang w:eastAsia="en-BE"/>
-        </w:rPr>
-      </w:pPr>
-    </w:p>
-    <w:p>
-      <w:pPr>
-        <w:pStyle w:val="NoSpacing"/>
-        <w:rPr>
-          <w:lang w:eastAsia="en-BE"/>
-        </w:rPr>
-      </w:pPr>
-    </w:p>
-    <w:p>
-      <w:pPr>
-        <w:pStyle w:val="NoSpacing"/>
-        <w:rPr>
-          <w:lang w:eastAsia="en-BE"/>
-        </w:rPr>
-      </w:pPr>
-    </w:p>
-    <w:p>
-      <w:pPr>
-        <w:pStyle w:val="NoSpacing"/>
-        <w:rPr>
-          <w:lang w:eastAsia="en-BE"/>
-        </w:rPr>
-      </w:pPr>
-    </w:p>
-    <w:p>
-      <w:pPr>
-        <w:pStyle w:val="NoSpacing"/>
-        <w:rPr>
-          <w:lang w:eastAsia="en-BE"/>
-        </w:rPr>
-      </w:pPr>
-    </w:p>
-    <w:p>
-      <w:pPr>
-        <w:pStyle w:val="NoSpacing"/>
-        <w:rPr>
-          <w:lang w:eastAsia="en-BE"/>
-        </w:rPr>
-      </w:pPr>
-    </w:p>
-    <w:p>
-      <w:pPr>
-        <w:pStyle w:val="NoSpacing"/>
-        <w:rPr>
-          <w:lang w:eastAsia="en-BE"/>
-        </w:rPr>
-      </w:pPr>
-    </w:p>
-    <w:p>
-      <w:pPr>
         <w:pStyle w:val="Heading2"/>
         <w:rPr>
           <w:lang w:eastAsia="en-BE"/>
         </w:rPr>
       </w:pPr>
-      <w:bookmarkStart w:id="14" w:name="_Toc8653489"/>
       <w:r>
         <w:rPr>
           <w:lang w:eastAsia="en-BE"/>
@@ -4390,7 +4491,7 @@
                     </pic:cNvPicPr>
                   </pic:nvPicPr>
                   <pic:blipFill>
-                    <a:blip r:embed="rId20">
+                    <a:blip r:embed="rId19">
                       <a:extLst>
                         <a:ext uri="{28A0092B-C50C-407E-A947-70E740481C1C}">
                           <a14:useLocalDpi xmlns:a14="http://schemas.microsoft.com/office/drawing/2010/main" val="0"/>
@@ -4452,7 +4553,7 @@
         <w:rPr>
           <w:lang w:eastAsia="en-BE"/>
         </w:rPr>
-        <w:t xml:space="preserve">. </w:t>
+        <w:t>, which is justified by the fact that some patients have very few microcalcifications and the accuracy for those would be very bad, even if the algorithm predicted 90% of the microcalcifications right but made errors on the patients that have few micros.</w:t>
       </w:r>
     </w:p>
     <w:p>
@@ -4514,7 +4615,7 @@
                     </pic:cNvPicPr>
                   </pic:nvPicPr>
                   <pic:blipFill>
-                    <a:blip r:embed="rId21">
+                    <a:blip r:embed="rId20">
                       <a:extLst>
                         <a:ext uri="{28A0092B-C50C-407E-A947-70E740481C1C}">
                           <a14:useLocalDpi xmlns:a14="http://schemas.microsoft.com/office/drawing/2010/main" val="0"/>
@@ -4568,7 +4669,7 @@
                     </pic:cNvPicPr>
                   </pic:nvPicPr>
                   <pic:blipFill>
-                    <a:blip r:embed="rId22">
+                    <a:blip r:embed="rId21">
                       <a:extLst>
                         <a:ext uri="{28A0092B-C50C-407E-A947-70E740481C1C}">
                           <a14:useLocalDpi xmlns:a14="http://schemas.microsoft.com/office/drawing/2010/main" val="0"/>
@@ -4616,6 +4717,7 @@
     </w:p>
     <w:p>
       <w:pPr>
+        <w:pStyle w:val="NoSpacing"/>
         <w:rPr>
           <w:lang w:eastAsia="en-BE"/>
         </w:rPr>
@@ -4623,11 +4725,40 @@
     </w:p>
     <w:p>
       <w:pPr>
-        <w:pStyle w:val="NoSpacing"/>
-        <w:rPr>
-          <w:lang w:eastAsia="en-BE"/>
-        </w:rPr>
-      </w:pPr>
+        <w:rPr>
+          <w:lang w:eastAsia="en-BE"/>
+        </w:rPr>
+      </w:pPr>
+      <w:r>
+        <w:rPr>
+          <w:lang w:eastAsia="en-BE"/>
+        </w:rPr>
+        <w:t>The mean is lower than average, which is understandable given the big drop in accuracy from patient 27 to patient 3</w:t>
+      </w:r>
+      <w:r>
+        <w:rPr>
+          <w:lang w:eastAsia="en-BE"/>
+        </w:rPr>
+        <w:t>2. The 6 cases are apparently very hard for the algorithm to predict, since it predicts only a few microcalcifications as cancerous, which would indicate nothing to worry about, even though the patient has cancer.</w:t>
+      </w:r>
+      <w:r>
+        <w:rPr>
+          <w:lang w:eastAsia="en-BE"/>
+        </w:rPr>
+        <w:t xml:space="preserve"> </w:t>
+      </w:r>
+      <w:r>
+        <w:rPr>
+          <w:lang w:eastAsia="en-BE"/>
+        </w:rPr>
+        <w:t>The model is also trained using only half the data, which of course lowers its accuracy.</w:t>
+      </w:r>
+      <w:r>
+        <w:rPr>
+          <w:lang w:eastAsia="en-BE"/>
+        </w:rPr>
+        <w:t xml:space="preserve"> </w:t>
+      </w:r>
     </w:p>
     <w:p>
       <w:pPr>
@@ -4639,25 +4770,13 @@
         <w:rPr>
           <w:lang w:eastAsia="en-BE"/>
         </w:rPr>
-        <w:t>The mean is lower than average, which is understandable given the big drop in accuracy from patient 27 to patient 3</w:t>
-      </w:r>
-      <w:r>
-        <w:rPr>
-          <w:lang w:eastAsia="en-BE"/>
-        </w:rPr>
-        <w:t>2. The 6 cases are apparently very hard for the algorithm to predict, since it predicts only a few microcalcifications as cancerous, which would indicate nothing to worry about, even though the patient has cancer.</w:t>
-      </w:r>
-      <w:r>
-        <w:rPr>
-          <w:lang w:eastAsia="en-BE"/>
-        </w:rPr>
-        <w:t xml:space="preserve"> </w:t>
-      </w:r>
-      <w:r>
-        <w:rPr>
-          <w:lang w:eastAsia="en-BE"/>
-        </w:rPr>
-        <w:t>The model is also trained using only half the data, which of course lowers its accuracy.</w:t>
+        <w:t>This test is the main reason the final diagnosis uses probabilities and a microcalcification graphical distribution instead of direct classification. It is much easier to see the cases where the classifier struggles to perform correctly and therefore decide whether a different test is more appropriate</w:t>
+      </w:r>
+      <w:r>
+        <w:rPr>
+          <w:lang w:eastAsia="en-BE"/>
+        </w:rPr>
+        <w:t xml:space="preserve"> for the case or whether it is an error due to the lack of data.</w:t>
       </w:r>
     </w:p>
     <w:p>
@@ -4710,7 +4829,7 @@
         <w:rPr>
           <w:lang w:eastAsia="en-BE"/>
         </w:rPr>
-        <w:t xml:space="preserve"> much better results with more difficult cases (as the ones seen above).</w:t>
+        <w:t xml:space="preserve"> better results with more difficult cases (as the ones seen above).</w:t>
       </w:r>
       <w:r>
         <w:rPr>
@@ -4788,18 +4907,127 @@
     </w:p>
     <w:p>
       <w:pPr>
+        <w:pStyle w:val="NoSpacing"/>
+      </w:pPr>
+      <w:bookmarkStart w:id="18" w:name="_Toc8653493"/>
+    </w:p>
+    <w:p>
+      <w:pPr>
+        <w:pStyle w:val="NoSpacing"/>
+      </w:pPr>
+    </w:p>
+    <w:p>
+      <w:pPr>
+        <w:pStyle w:val="NoSpacing"/>
+      </w:pPr>
+    </w:p>
+    <w:p>
+      <w:pPr>
+        <w:pStyle w:val="NoSpacing"/>
+      </w:pPr>
+    </w:p>
+    <w:p>
+      <w:pPr>
+        <w:pStyle w:val="NoSpacing"/>
+      </w:pPr>
+    </w:p>
+    <w:p>
+      <w:pPr>
+        <w:pStyle w:val="NoSpacing"/>
+      </w:pPr>
+    </w:p>
+    <w:p>
+      <w:pPr>
+        <w:pStyle w:val="NoSpacing"/>
+      </w:pPr>
+    </w:p>
+    <w:p>
+      <w:pPr>
+        <w:pStyle w:val="NoSpacing"/>
+      </w:pPr>
+    </w:p>
+    <w:p>
+      <w:pPr>
+        <w:pStyle w:val="NoSpacing"/>
+      </w:pPr>
+    </w:p>
+    <w:p>
+      <w:pPr>
+        <w:pStyle w:val="NoSpacing"/>
+      </w:pPr>
+    </w:p>
+    <w:p>
+      <w:pPr>
+        <w:pStyle w:val="NoSpacing"/>
+      </w:pPr>
+    </w:p>
+    <w:p>
+      <w:pPr>
+        <w:pStyle w:val="NoSpacing"/>
+      </w:pPr>
+    </w:p>
+    <w:p>
+      <w:pPr>
+        <w:pStyle w:val="NoSpacing"/>
+      </w:pPr>
+    </w:p>
+    <w:p>
+      <w:pPr>
+        <w:pStyle w:val="NoSpacing"/>
+      </w:pPr>
+    </w:p>
+    <w:p>
+      <w:pPr>
+        <w:pStyle w:val="NoSpacing"/>
+      </w:pPr>
+    </w:p>
+    <w:p>
+      <w:pPr>
+        <w:pStyle w:val="NoSpacing"/>
+      </w:pPr>
+    </w:p>
+    <w:p>
+      <w:pPr>
+        <w:pStyle w:val="NoSpacing"/>
+      </w:pPr>
+    </w:p>
+    <w:p>
+      <w:pPr>
+        <w:pStyle w:val="NoSpacing"/>
+      </w:pPr>
+    </w:p>
+    <w:p>
+      <w:pPr>
+        <w:pStyle w:val="NoSpacing"/>
+      </w:pPr>
+    </w:p>
+    <w:p>
+      <w:pPr>
+        <w:pStyle w:val="NoSpacing"/>
+      </w:pPr>
+    </w:p>
+    <w:p>
+      <w:pPr>
+        <w:pStyle w:val="NoSpacing"/>
+      </w:pPr>
+    </w:p>
+    <w:p>
+      <w:pPr>
+        <w:pStyle w:val="NoSpacing"/>
+      </w:pPr>
+    </w:p>
+    <w:p>
+      <w:pPr>
         <w:pStyle w:val="Heading2"/>
         <w:rPr>
           <w:rFonts w:eastAsiaTheme="minorHAnsi"/>
           <w:lang w:eastAsia="en-BE"/>
         </w:rPr>
       </w:pPr>
-      <w:bookmarkStart w:id="18" w:name="_Toc8653493"/>
       <w:r>
         <w:rPr>
           <w:rFonts w:eastAsia="Times New Roman"/>
         </w:rPr>
-        <w:lastRenderedPageBreak/>
         <w:t>Receiver operating characteristic curve</w:t>
       </w:r>
       <w:bookmarkEnd w:id="18"/>
@@ -4842,7 +5070,7 @@
                     </pic:cNvPicPr>
                   </pic:nvPicPr>
                   <pic:blipFill>
-                    <a:blip r:embed="rId23"/>
+                    <a:blip r:embed="rId22"/>
                     <a:stretch>
                       <a:fillRect/>
                     </a:stretch>
@@ -4987,15 +5215,63 @@
           <w:lang w:eastAsia="en-BE"/>
         </w:rPr>
       </w:pPr>
-      <w:r>
-        <w:rPr>
-          <w:lang w:eastAsia="en-BE"/>
-        </w:rPr>
-        <w:t>We can see in the above graph that the average AUC is 0.81 +/- 0.02, which means that the model should average an accuracy of roughly 80%. The correlation between AUC and accuracy isn’t always linear, but the other tests show that here, they are pretty much the same.</w:t>
-      </w:r>
     </w:p>
     <w:p>
       <w:pPr>
+        <w:jc w:val="both"/>
+        <w:rPr>
+          <w:lang w:eastAsia="en-BE"/>
+        </w:rPr>
+      </w:pPr>
+      <w:r>
+        <w:rPr>
+          <w:lang w:eastAsia="en-BE"/>
+        </w:rPr>
+        <w:t>We can see in the above graph that the average AUC is 0.81 +/- 0.02, which means that the model should average an accuracy of roughly 80%. The correlation between AUC and accuracy isn’t always linear, but the other tests show that here, they are pretty much the same.</w:t>
+      </w:r>
+    </w:p>
+    <w:p>
+      <w:pPr>
+        <w:jc w:val="both"/>
+        <w:rPr>
+          <w:lang w:eastAsia="en-BE"/>
+        </w:rPr>
+      </w:pPr>
+    </w:p>
+    <w:p>
+      <w:pPr>
+        <w:jc w:val="both"/>
+        <w:rPr>
+          <w:lang w:eastAsia="en-BE"/>
+        </w:rPr>
+      </w:pPr>
+    </w:p>
+    <w:p>
+      <w:pPr>
+        <w:jc w:val="both"/>
+        <w:rPr>
+          <w:lang w:eastAsia="en-BE"/>
+        </w:rPr>
+      </w:pPr>
+    </w:p>
+    <w:p>
+      <w:pPr>
+        <w:jc w:val="both"/>
+        <w:rPr>
+          <w:lang w:eastAsia="en-BE"/>
+        </w:rPr>
+      </w:pPr>
+    </w:p>
+    <w:p>
+      <w:pPr>
+        <w:jc w:val="both"/>
+        <w:rPr>
+          <w:lang w:eastAsia="en-BE"/>
+        </w:rPr>
+      </w:pPr>
+    </w:p>
+    <w:p>
+      <w:pPr>
         <w:jc w:val="center"/>
         <w:rPr>
           <w:lang w:eastAsia="en-BE"/>
@@ -5006,7 +5282,6 @@
           <w:noProof/>
           <w:lang w:eastAsia="en-BE"/>
         </w:rPr>
-        <w:lastRenderedPageBreak/>
         <w:drawing>
           <wp:inline distT="0" distB="0" distL="0" distR="0" wp14:anchorId="1D0E6CB9" wp14:editId="4D6DB6FE">
             <wp:extent cx="5796280" cy="4341495"/>
@@ -5025,7 +5300,7 @@
                     </pic:cNvPicPr>
                   </pic:nvPicPr>
                   <pic:blipFill>
-                    <a:blip r:embed="rId24">
+                    <a:blip r:embed="rId23">
                       <a:extLst>
                         <a:ext uri="{28A0092B-C50C-407E-A947-70E740481C1C}">
                           <a14:useLocalDpi xmlns:a14="http://schemas.microsoft.com/office/drawing/2010/main" val="0"/>
@@ -5125,12 +5400,203 @@
         </w:rPr>
         <w:t>cross validation test is applied. It simulates the AUC value for the predictions of an average patient.</w:t>
       </w:r>
+    </w:p>
+    <w:p>
+      <w:pPr>
+        <w:pStyle w:val="Heading2"/>
+        <w:rPr>
+          <w:lang w:eastAsia="en-BE"/>
+        </w:rPr>
+      </w:pPr>
+      <w:r>
+        <w:rPr>
+          <w:lang w:eastAsia="en-BE"/>
+        </w:rPr>
+        <w:t>Results interpretation</w:t>
+      </w:r>
+    </w:p>
+    <w:p>
+      <w:pPr>
+        <w:rPr>
+          <w:lang w:eastAsia="en-BE"/>
+        </w:rPr>
+      </w:pPr>
+      <w:r>
+        <w:rPr>
+          <w:lang w:eastAsia="en-BE"/>
+        </w:rPr>
+        <w:t>As a general rule, classifiers which get closer to the top left corner of the graph have better performance, and the closer the curve gets to the 45-degree diagonal, the worse the classifier. It is not dependent on class distribution, which makes it useful for evaluating classifiers that predict rare events such as diseases.</w:t>
+      </w:r>
+    </w:p>
+    <w:p>
+      <w:pPr>
+        <w:rPr>
+          <w:lang w:eastAsia="en-BE"/>
+        </w:rPr>
+      </w:pPr>
+      <w:r>
+        <w:rPr>
+          <w:lang w:eastAsia="en-BE"/>
+        </w:rPr>
+        <w:t xml:space="preserve">This would indicate that our classifier does pretty well in most cases, albeit it has dips in accuracy and can have low accuracy for harder to classify cases. Increasing the number of microcalcifications analyzed significantly increases accuracy, which is indicated by the fact that splitting the dataset in 10 has a very low standard deviation (0.02) while splitting it in </w:t>
+      </w:r>
+      <w:r>
+        <w:rPr>
+          <w:lang w:eastAsia="en-BE"/>
+        </w:rPr>
+        <w:t>96, which is the average number of micros per patient brings that standard deviation to 0.07, and shows ROC curves getting sometimes close to the graph diagonal.</w:t>
+      </w:r>
+    </w:p>
+    <w:p>
+      <w:pPr>
+        <w:rPr>
+          <w:lang w:eastAsia="en-BE"/>
+        </w:rPr>
+      </w:pPr>
+    </w:p>
+    <w:p>
+      <w:pPr>
+        <w:rPr>
+          <w:lang w:eastAsia="en-BE"/>
+        </w:rPr>
+      </w:pPr>
+    </w:p>
+    <w:p>
+      <w:pPr>
+        <w:pStyle w:val="Heading1"/>
+      </w:pPr>
+      <w:r>
+        <w:lastRenderedPageBreak/>
+        <w:t>Improving the model</w:t>
+      </w:r>
+    </w:p>
+    <w:p>
+      <w:pPr>
+        <w:pStyle w:val="Heading2"/>
+        <w:rPr>
+          <w:lang w:eastAsia="en-BE"/>
+        </w:rPr>
+      </w:pPr>
+      <w:r>
+        <w:rPr>
+          <w:lang w:eastAsia="en-BE"/>
+        </w:rPr>
+        <w:t>Combining with another test</w:t>
+      </w:r>
+    </w:p>
+    <w:p>
+      <w:pPr>
+        <w:jc w:val="both"/>
+        <w:rPr>
+          <w:lang w:eastAsia="en-BE"/>
+        </w:rPr>
+      </w:pPr>
+      <w:r>
+        <w:rPr>
+          <w:lang w:eastAsia="en-BE"/>
+        </w:rPr>
+        <w:t xml:space="preserve">A good way to improve accuracy is to combine the analysis performed by the SVM here with other tests associated with breast-cancer diagnosing. </w:t>
+      </w:r>
+    </w:p>
+    <w:p>
+      <w:pPr>
+        <w:jc w:val="both"/>
+        <w:rPr>
+          <w:lang w:eastAsia="en-BE"/>
+        </w:rPr>
+      </w:pPr>
       <w:bookmarkStart w:id="19" w:name="_GoBack"/>
+      <w:r>
+        <w:rPr>
+          <w:lang w:eastAsia="en-BE"/>
+        </w:rPr>
+        <w:t>For example, since there exists a mammography for the patients analyzed in</w:t>
+      </w:r>
+      <w:r>
+        <w:rPr>
+          <w:lang w:eastAsia="en-BE"/>
+        </w:rPr>
+        <w:t xml:space="preserve"> </w:t>
+      </w:r>
+      <w:r>
+        <w:rPr>
+          <w:lang w:eastAsia="en-BE"/>
+        </w:rPr>
+        <w:t>this project, we could imagine using image feature extraction on those mammographies and training another binary classifier, then using both the classification from the microcalcification analysis and the mammography analysis to establish a more robust diagnosis.</w:t>
+      </w:r>
       <w:bookmarkEnd w:id="19"/>
     </w:p>
+    <w:p>
+      <w:pPr>
+        <w:jc w:val="both"/>
+        <w:rPr>
+          <w:lang w:eastAsia="en-BE"/>
+        </w:rPr>
+      </w:pPr>
+      <w:r>
+        <w:rPr>
+          <w:lang w:eastAsia="en-BE"/>
+        </w:rPr>
+        <w:t>From mammographies, we can imagine extracting the number of micros in a cluster, the mean effective volume of micros, the area of the cluster, its circularity, etc. and feeding them into a similar classifier as the one we used, and combining both results at the end.</w:t>
+      </w:r>
+    </w:p>
+    <w:p>
+      <w:pPr>
+        <w:pStyle w:val="Heading2"/>
+        <w:rPr>
+          <w:lang w:eastAsia="en-BE"/>
+        </w:rPr>
+      </w:pPr>
+      <w:r>
+        <w:rPr>
+          <w:lang w:eastAsia="en-BE"/>
+        </w:rPr>
+        <w:t>increasing the number of difficult cases in training</w:t>
+      </w:r>
+    </w:p>
+    <w:p>
+      <w:pPr>
+        <w:rPr>
+          <w:lang w:val="bg-BG" w:eastAsia="en-BE"/>
+        </w:rPr>
+      </w:pPr>
+      <w:r>
+        <w:rPr>
+          <w:lang w:eastAsia="en-BE"/>
+        </w:rPr>
+        <w:t>One of the significant accuracy dips of the classifier occurs because of cases that are difficult to classify. Such cases can perhaps be better studied</w:t>
+      </w:r>
+      <w:r>
+        <w:rPr>
+          <w:lang w:eastAsia="en-BE"/>
+        </w:rPr>
+        <w:t xml:space="preserve"> and </w:t>
+      </w:r>
+      <w:r>
+        <w:rPr>
+          <w:lang w:eastAsia="en-BE"/>
+        </w:rPr>
+        <w:t xml:space="preserve">reinforced in the learning process, as to be better recognized as </w:t>
+      </w:r>
+    </w:p>
+    <w:p>
+      <w:pPr>
+        <w:jc w:val="both"/>
+        <w:rPr>
+          <w:lang w:eastAsia="en-BE"/>
+        </w:rPr>
+      </w:pPr>
+    </w:p>
+    <w:p>
+      <w:pPr>
+        <w:rPr>
+          <w:lang w:eastAsia="en-BE"/>
+        </w:rPr>
+      </w:pPr>
+    </w:p>
     <w:sectPr>
-      <w:headerReference w:type="default" r:id="rId25"/>
-      <w:footerReference w:type="default" r:id="rId26"/>
+      <w:headerReference w:type="default" r:id="rId24"/>
+      <w:footerReference w:type="default" r:id="rId25"/>
       <w:pgSz w:w="12240" w:h="15840" w:code="1"/>
       <w:pgMar w:top="720" w:right="720" w:bottom="720" w:left="720" w:header="864" w:footer="720" w:gutter="0"/>
       <w:pgNumType w:start="1"/>
@@ -6882,6 +7348,7 @@
   <w:style w:type="character" w:default="1" w:styleId="DefaultParagraphFont">
     <w:name w:val="Default Paragraph Font"/>
     <w:uiPriority w:val="1"/>
+    <w:semiHidden/>
     <w:unhideWhenUsed/>
   </w:style>
   <w:style w:type="table" w:default="1" w:styleId="TableNormal">
@@ -22287,7 +22754,7 @@
 </file>
 
 <file path=customXml/itemProps4.xml><?xml version="1.0" encoding="utf-8"?>
-<ds:datastoreItem xmlns:ds="http://schemas.openxmlformats.org/officeDocument/2006/customXml" ds:itemID="{92C2D94F-6E25-4592-9B9D-466BA4138E97}">
+<ds:datastoreItem xmlns:ds="http://schemas.openxmlformats.org/officeDocument/2006/customXml" ds:itemID="{78CDD781-D1BA-4818-96A9-190C89D81B7A}">
   <ds:schemaRefs>
     <ds:schemaRef ds:uri="http://schemas.openxmlformats.org/officeDocument/2006/bibliography"/>
   </ds:schemaRefs>

</xml_diff>